<commit_message>
internal hashmap is added
</commit_message>
<xml_diff>
--- a/DESIGN PATTERN.docx
+++ b/DESIGN PATTERN.docx
@@ -20,7 +20,7 @@
     </w:p>
     <w:p>
       <w:pPr>
-        <w:pStyle w:val="11"/>
+        <w:pStyle w:val="12"/>
         <w:numPr>
           <w:ilvl w:val="0"/>
           <w:numId w:val="1"/>
@@ -38,7 +38,7 @@
     </w:p>
     <w:p>
       <w:pPr>
-        <w:pStyle w:val="11"/>
+        <w:pStyle w:val="12"/>
         <w:numPr>
           <w:ilvl w:val="0"/>
           <w:numId w:val="1"/>
@@ -56,7 +56,7 @@
     </w:p>
     <w:p>
       <w:pPr>
-        <w:pStyle w:val="11"/>
+        <w:pStyle w:val="12"/>
         <w:numPr>
           <w:ilvl w:val="0"/>
           <w:numId w:val="1"/>
@@ -74,7 +74,7 @@
     </w:p>
     <w:p>
       <w:pPr>
-        <w:pStyle w:val="11"/>
+        <w:pStyle w:val="12"/>
         <w:numPr>
           <w:ilvl w:val="0"/>
           <w:numId w:val="1"/>
@@ -113,7 +113,7 @@
     </w:p>
     <w:p>
       <w:pPr>
-        <w:pStyle w:val="11"/>
+        <w:pStyle w:val="12"/>
         <w:numPr>
           <w:ilvl w:val="0"/>
           <w:numId w:val="2"/>
@@ -134,7 +134,7 @@
     </w:p>
     <w:p>
       <w:pPr>
-        <w:pStyle w:val="11"/>
+        <w:pStyle w:val="12"/>
         <w:numPr>
           <w:ilvl w:val="0"/>
           <w:numId w:val="2"/>
@@ -156,7 +156,7 @@
     </w:p>
     <w:p>
       <w:pPr>
-        <w:pStyle w:val="11"/>
+        <w:pStyle w:val="12"/>
         <w:numPr>
           <w:ilvl w:val="0"/>
           <w:numId w:val="2"/>
@@ -216,7 +216,7 @@
     </w:p>
     <w:p>
       <w:pPr>
-        <w:pStyle w:val="11"/>
+        <w:pStyle w:val="12"/>
         <w:numPr>
           <w:ilvl w:val="0"/>
           <w:numId w:val="2"/>
@@ -324,7 +324,7 @@
     </w:p>
     <w:p>
       <w:pPr>
-        <w:pStyle w:val="11"/>
+        <w:pStyle w:val="12"/>
         <w:numPr>
           <w:ilvl w:val="0"/>
           <w:numId w:val="2"/>
@@ -341,38 +341,59 @@
     </w:p>
     <w:p>
       <w:pPr>
-        <w:pStyle w:val="11"/>
+        <w:pStyle w:val="12"/>
         <w:numPr>
           <w:ilvl w:val="0"/>
           <w:numId w:val="3"/>
         </w:numPr>
       </w:pPr>
       <w:r>
-        <w:t>Private constructor to restrict instantiation of the class from other classes.</w:t>
-      </w:r>
-    </w:p>
-    <w:p>
-      <w:pPr>
-        <w:pStyle w:val="11"/>
+        <w:rPr>
+          <w:b/>
+          <w:bCs/>
+        </w:rPr>
+        <w:t>Private constructor</w:t>
+      </w:r>
+      <w:r>
+        <w:t xml:space="preserve"> to restrict instantiation of the class from other classes.</w:t>
+      </w:r>
+    </w:p>
+    <w:p>
+      <w:pPr>
+        <w:pStyle w:val="12"/>
         <w:numPr>
           <w:ilvl w:val="0"/>
           <w:numId w:val="3"/>
         </w:numPr>
       </w:pPr>
       <w:r>
-        <w:t>Private static variable of the same class that is the only instance of the class.</w:t>
-      </w:r>
-    </w:p>
-    <w:p>
-      <w:pPr>
-        <w:pStyle w:val="11"/>
+        <w:rPr>
+          <w:b/>
+          <w:bCs/>
+        </w:rPr>
+        <w:t>Private static variable</w:t>
+      </w:r>
+      <w:r>
+        <w:t xml:space="preserve"> of the same class that is the only instance of the class.</w:t>
+      </w:r>
+    </w:p>
+    <w:p>
+      <w:pPr>
+        <w:pStyle w:val="12"/>
         <w:numPr>
           <w:ilvl w:val="0"/>
           <w:numId w:val="3"/>
         </w:numPr>
       </w:pPr>
       <w:r>
-        <w:t>Public static method that returns the instance of the class, this is the global access point for outer world to get the instance of the singleton class.</w:t>
+        <w:rPr>
+          <w:b/>
+          <w:bCs/>
+        </w:rPr>
+        <w:t xml:space="preserve">Public static method </w:t>
+      </w:r>
+      <w:r>
+        <w:t>that returns the instance of the class, this is the global access point for outer world to get the instance of the singleton class.</w:t>
       </w:r>
     </w:p>
     <w:p>
@@ -382,7 +403,7 @@
     </w:p>
     <w:p>
       <w:pPr>
-        <w:pStyle w:val="11"/>
+        <w:pStyle w:val="12"/>
         <w:numPr>
           <w:ilvl w:val="0"/>
           <w:numId w:val="4"/>
@@ -390,15 +411,36 @@
         <w:rPr>
           <w:b/>
           <w:bCs/>
-        </w:rPr>
-      </w:pPr>
-      <w:r>
+          <w:sz w:val="24"/>
+          <w:szCs w:val="21"/>
+        </w:rPr>
+      </w:pPr>
+      <w:bookmarkStart w:id="0" w:name="_GoBack"/>
+      <w:r>
+        <w:rPr>
+          <w:b/>
+          <w:bCs/>
+          <w:sz w:val="24"/>
+          <w:szCs w:val="21"/>
+        </w:rPr>
         <w:fldChar w:fldCharType="begin"/>
       </w:r>
       <w:r>
+        <w:rPr>
+          <w:b/>
+          <w:bCs/>
+          <w:sz w:val="24"/>
+          <w:szCs w:val="21"/>
+        </w:rPr>
         <w:instrText xml:space="preserve"> HYPERLINK "https://www.journaldev.com/1377/java-singleton-design-pattern-best-practices-examples" \l "eager-initialization" </w:instrText>
       </w:r>
       <w:r>
+        <w:rPr>
+          <w:b/>
+          <w:bCs/>
+          <w:sz w:val="24"/>
+          <w:szCs w:val="21"/>
+        </w:rPr>
         <w:fldChar w:fldCharType="separate"/>
       </w:r>
       <w:r>
@@ -406,6 +448,8 @@
           <w:rStyle w:val="8"/>
           <w:b/>
           <w:bCs/>
+          <w:sz w:val="24"/>
+          <w:szCs w:val="21"/>
         </w:rPr>
         <w:t>Eager initialization</w:t>
       </w:r>
@@ -414,10 +458,13 @@
           <w:rStyle w:val="8"/>
           <w:b/>
           <w:bCs/>
+          <w:sz w:val="24"/>
+          <w:szCs w:val="21"/>
         </w:rPr>
         <w:fldChar w:fldCharType="end"/>
       </w:r>
     </w:p>
+    <w:bookmarkEnd w:id="0"/>
     <w:p>
       <w:r>
         <w:t>In eager initialization, the instance of Singleton Class is created at the time of class loading, this is the easiest method to create a singleton class.</w:t>
@@ -763,7 +810,7 @@
     </w:p>
     <w:p>
       <w:pPr>
-        <w:pStyle w:val="11"/>
+        <w:pStyle w:val="12"/>
         <w:numPr>
           <w:ilvl w:val="0"/>
           <w:numId w:val="5"/>
@@ -775,7 +822,7 @@
     </w:p>
     <w:p>
       <w:pPr>
-        <w:pStyle w:val="11"/>
+        <w:pStyle w:val="12"/>
         <w:numPr>
           <w:ilvl w:val="0"/>
           <w:numId w:val="5"/>
@@ -800,30 +847,50 @@
     <w:p/>
     <w:p>
       <w:pPr>
-        <w:pStyle w:val="11"/>
+        <w:pStyle w:val="12"/>
         <w:numPr>
           <w:ilvl w:val="0"/>
           <w:numId w:val="4"/>
         </w:numPr>
-      </w:pPr>
-      <w:r>
+        <w:rPr>
+          <w:b/>
+          <w:bCs/>
+        </w:rPr>
+      </w:pPr>
+      <w:r>
+        <w:rPr>
+          <w:b/>
+          <w:bCs/>
+        </w:rPr>
         <w:fldChar w:fldCharType="begin"/>
       </w:r>
       <w:r>
+        <w:rPr>
+          <w:b/>
+          <w:bCs/>
+        </w:rPr>
         <w:instrText xml:space="preserve"> HYPERLINK "https://www.journaldev.com/1377/java-singleton-design-pattern-best-practices-examples" \l "static-block-initialization" </w:instrText>
       </w:r>
       <w:r>
+        <w:rPr>
+          <w:b/>
+          <w:bCs/>
+        </w:rPr>
         <w:fldChar w:fldCharType="separate"/>
       </w:r>
       <w:r>
         <w:rPr>
           <w:rStyle w:val="8"/>
+          <w:b/>
+          <w:bCs/>
         </w:rPr>
         <w:t>Static block initialization</w:t>
       </w:r>
       <w:r>
         <w:rPr>
           <w:rStyle w:val="8"/>
+          <w:b/>
+          <w:bCs/>
         </w:rPr>
         <w:fldChar w:fldCharType="end"/>
       </w:r>
@@ -1766,30 +1833,50 @@
     <w:p/>
     <w:p>
       <w:pPr>
-        <w:pStyle w:val="11"/>
+        <w:pStyle w:val="12"/>
         <w:numPr>
           <w:ilvl w:val="0"/>
           <w:numId w:val="4"/>
         </w:numPr>
-      </w:pPr>
-      <w:r>
+        <w:rPr>
+          <w:b/>
+          <w:bCs/>
+        </w:rPr>
+      </w:pPr>
+      <w:r>
+        <w:rPr>
+          <w:b/>
+          <w:bCs/>
+        </w:rPr>
         <w:fldChar w:fldCharType="begin"/>
       </w:r>
       <w:r>
+        <w:rPr>
+          <w:b/>
+          <w:bCs/>
+        </w:rPr>
         <w:instrText xml:space="preserve"> HYPERLINK "https://www.journaldev.com/1377/java-singleton-design-pattern-best-practices-examples" \l "lazy-initialization" </w:instrText>
       </w:r>
       <w:r>
+        <w:rPr>
+          <w:b/>
+          <w:bCs/>
+        </w:rPr>
         <w:fldChar w:fldCharType="separate"/>
       </w:r>
       <w:r>
         <w:rPr>
           <w:rStyle w:val="8"/>
+          <w:b/>
+          <w:bCs/>
         </w:rPr>
         <w:t>Lazy Initialization</w:t>
       </w:r>
       <w:r>
         <w:rPr>
           <w:rStyle w:val="8"/>
+          <w:b/>
+          <w:bCs/>
         </w:rPr>
         <w:fldChar w:fldCharType="end"/>
       </w:r>
@@ -2406,7 +2493,7 @@
     </w:p>
     <w:p>
       <w:pPr>
-        <w:pStyle w:val="11"/>
+        <w:pStyle w:val="12"/>
       </w:pPr>
     </w:p>
     <w:p>
@@ -2421,35 +2508,143 @@
     </w:p>
     <w:p>
       <w:pPr>
-        <w:pStyle w:val="11"/>
+        <w:pStyle w:val="12"/>
         <w:numPr>
           <w:ilvl w:val="0"/>
           <w:numId w:val="4"/>
         </w:numPr>
-      </w:pPr>
-      <w:r>
+        <w:rPr>
+          <w:rFonts w:hint="default"/>
+          <w:b/>
+          <w:bCs/>
+          <w:lang w:val="en-US"/>
+        </w:rPr>
+      </w:pPr>
+      <w:r>
+        <w:rPr>
+          <w:b/>
+          <w:bCs/>
+        </w:rPr>
         <w:fldChar w:fldCharType="begin"/>
       </w:r>
       <w:r>
+        <w:rPr>
+          <w:b/>
+          <w:bCs/>
+        </w:rPr>
         <w:instrText xml:space="preserve"> HYPERLINK "https://www.journaldev.com/1377/java-singleton-design-pattern-best-practices-examples" \l "thread-safe-singleton" </w:instrText>
       </w:r>
       <w:r>
+        <w:rPr>
+          <w:b/>
+          <w:bCs/>
+        </w:rPr>
         <w:fldChar w:fldCharType="separate"/>
       </w:r>
       <w:r>
         <w:rPr>
           <w:rStyle w:val="8"/>
+          <w:b/>
+          <w:bCs/>
         </w:rPr>
         <w:t>Thread Safe Singleton</w:t>
       </w:r>
       <w:r>
         <w:rPr>
           <w:rStyle w:val="8"/>
+          <w:b/>
+          <w:bCs/>
         </w:rPr>
         <w:fldChar w:fldCharType="end"/>
       </w:r>
     </w:p>
-    <w:p/>
+    <w:p>
+      <w:pPr>
+        <w:pStyle w:val="12"/>
+        <w:numPr>
+          <w:numId w:val="0"/>
+        </w:numPr>
+        <w:rPr>
+          <w:rFonts w:hint="default"/>
+          <w:lang w:val="en-US"/>
+        </w:rPr>
+      </w:pPr>
+      <w:r>
+        <w:rPr>
+          <w:rStyle w:val="8"/>
+          <w:rFonts w:hint="default"/>
+          <w:b w:val="0"/>
+          <w:bCs w:val="0"/>
+          <w:color w:val="auto"/>
+          <w:u w:val="none"/>
+          <w:lang w:val="en-US"/>
+        </w:rPr>
+        <w:t xml:space="preserve">For achieving thread safe singletone class, we will make </w:t>
+      </w:r>
+      <w:r>
+        <w:rPr>
+          <w:rStyle w:val="8"/>
+          <w:rFonts w:hint="default"/>
+          <w:b/>
+          <w:bCs/>
+          <w:i/>
+          <w:iCs/>
+          <w:color w:val="auto"/>
+          <w:u w:val="none"/>
+          <w:lang w:val="en-US"/>
+        </w:rPr>
+        <w:t>getInstance() synchronized.</w:t>
+      </w:r>
+      <w:r>
+        <w:rPr>
+          <w:rStyle w:val="8"/>
+          <w:rFonts w:hint="default"/>
+          <w:b w:val="0"/>
+          <w:bCs w:val="0"/>
+          <w:i/>
+          <w:iCs/>
+          <w:color w:val="auto"/>
+          <w:u w:val="none"/>
+          <w:lang w:val="en-US"/>
+        </w:rPr>
+        <w:t xml:space="preserve"> But </w:t>
+      </w:r>
+      <w:r>
+        <w:t>it reduces the performance because of the cost associated with the synchronized method, although we need it only for the first few threads who might create the separate instances</w:t>
+      </w:r>
+      <w:r>
+        <w:rPr>
+          <w:rFonts w:hint="default"/>
+          <w:lang w:val="en-US"/>
+        </w:rPr>
+        <w:t>.</w:t>
+      </w:r>
+    </w:p>
+    <w:p>
+      <w:r>
+        <w:rPr>
+          <w:rFonts w:hint="default"/>
+          <w:lang w:val="en-US"/>
+        </w:rPr>
+        <w:t xml:space="preserve">Here </w:t>
+      </w:r>
+      <w:r>
+        <w:rPr>
+          <w:rFonts w:hint="default"/>
+          <w:b/>
+          <w:bCs/>
+          <w:i/>
+          <w:iCs/>
+        </w:rPr>
+        <w:t>double checked locking </w:t>
+      </w:r>
+      <w:r>
+        <w:rPr>
+          <w:rFonts w:hint="default"/>
+        </w:rPr>
+        <w:t>principle is used. In this approach, the synchronized block is used inside the if condition with an additional check to ensure that only one instance of a singleton class is created.</w:t>
+      </w:r>
+    </w:p>
     <w:p/>
     <w:p>
       <w:pPr>
@@ -3364,7 +3559,7 @@
     <w:p/>
     <w:p>
       <w:pPr>
-        <w:pStyle w:val="11"/>
+        <w:pStyle w:val="12"/>
         <w:numPr>
           <w:ilvl w:val="0"/>
           <w:numId w:val="4"/>
@@ -3394,7 +3589,7 @@
     </w:p>
     <w:p>
       <w:pPr>
-        <w:pStyle w:val="11"/>
+        <w:pStyle w:val="12"/>
         <w:numPr>
           <w:ilvl w:val="0"/>
           <w:numId w:val="4"/>
@@ -3424,17 +3619,21 @@
     </w:p>
     <w:p>
       <w:pPr>
-        <w:pStyle w:val="11"/>
+        <w:pStyle w:val="12"/>
         <w:numPr>
           <w:ilvl w:val="0"/>
           <w:numId w:val="4"/>
         </w:numPr>
+        <w:rPr>
+          <w:rFonts w:hint="default"/>
+          <w:lang w:val="en-US"/>
+        </w:rPr>
       </w:pPr>
       <w:r>
         <w:fldChar w:fldCharType="begin"/>
       </w:r>
       <w:r>
-        <w:instrText xml:space="preserve"> HYPERLINK "https://www.journaldev.com/1377/java-singleton-design-pattern-best-practices-examples" \l "enum-singleton" </w:instrText>
+        <w:instrText xml:space="preserve"> HYPERLINK "https://www.journaldev.com/1377/java-singleton-design-pattern-best-practices-examples" \l "serialization-and-singleton" </w:instrText>
       </w:r>
       <w:r>
         <w:fldChar w:fldCharType="separate"/>
@@ -3443,7 +3642,7 @@
         <w:rPr>
           <w:rStyle w:val="8"/>
         </w:rPr>
-        <w:t>Enum Singleton</w:t>
+        <w:t>Serialization and Singleton</w:t>
       </w:r>
       <w:r>
         <w:rPr>
@@ -3454,40 +3653,335 @@
     </w:p>
     <w:p>
       <w:pPr>
-        <w:pStyle w:val="11"/>
+        <w:spacing w:line="240" w:lineRule="auto"/>
+        <w:rPr>
+          <w:rFonts w:hint="default"/>
+          <w:b w:val="0"/>
+          <w:bCs w:val="0"/>
+          <w:lang w:val="en-US"/>
+        </w:rPr>
+      </w:pPr>
+      <w:r>
+        <w:rPr>
+          <w:rFonts w:hint="default"/>
+          <w:lang w:val="en-US"/>
+        </w:rPr>
+        <w:t xml:space="preserve">When we serialize any ibject that object is transfered to file or network. When we de-serialize then we get new instance of an object. To prevent this, we just need to override </w:t>
+      </w:r>
+      <w:r>
+        <w:rPr>
+          <w:rFonts w:hint="default"/>
+          <w:b/>
+          <w:bCs/>
+          <w:lang w:val="en-US"/>
+        </w:rPr>
+        <w:t>readResolve()</w:t>
+      </w:r>
+      <w:r>
+        <w:rPr>
+          <w:rFonts w:hint="default"/>
+          <w:b w:val="0"/>
+          <w:bCs w:val="0"/>
+          <w:lang w:val="en-US"/>
+        </w:rPr>
+        <w:t xml:space="preserve"> method in the class so that it will not create new object.</w:t>
+      </w:r>
+    </w:p>
+    <w:p>
+      <w:pPr>
+        <w:spacing w:line="240" w:lineRule="auto"/>
+        <w:rPr>
+          <w:rFonts w:hint="default"/>
+          <w:b w:val="0"/>
+          <w:bCs w:val="0"/>
+          <w:lang w:val="en-US"/>
+        </w:rPr>
+      </w:pPr>
+    </w:p>
+    <w:p>
+      <w:pPr>
+        <w:spacing w:beforeLines="0" w:afterLines="0"/>
+        <w:jc w:val="left"/>
+        <w:rPr>
+          <w:rFonts w:hint="default" w:ascii="Consolas" w:hAnsi="Consolas" w:eastAsia="Consolas"/>
+          <w:sz w:val="20"/>
+          <w:szCs w:val="24"/>
+        </w:rPr>
+      </w:pPr>
+      <w:r>
+        <w:rPr>
+          <w:rFonts w:hint="default" w:ascii="Consolas" w:hAnsi="Consolas" w:eastAsia="Consolas"/>
+          <w:color w:val="000000"/>
+          <w:sz w:val="20"/>
+          <w:szCs w:val="24"/>
+        </w:rPr>
+        <w:tab/>
+      </w:r>
+      <w:r>
+        <w:rPr>
+          <w:rFonts w:hint="default" w:ascii="Consolas" w:hAnsi="Consolas" w:eastAsia="Consolas"/>
+          <w:color w:val="3F7F5F"/>
+          <w:sz w:val="20"/>
+          <w:szCs w:val="24"/>
+        </w:rPr>
+        <w:t>// implement readResolve method</w:t>
+      </w:r>
+    </w:p>
+    <w:p>
+      <w:pPr>
+        <w:spacing w:beforeLines="0" w:afterLines="0"/>
+        <w:jc w:val="left"/>
+        <w:rPr>
+          <w:rFonts w:hint="default" w:ascii="Consolas" w:hAnsi="Consolas" w:eastAsia="Consolas"/>
+          <w:sz w:val="20"/>
+          <w:szCs w:val="24"/>
+        </w:rPr>
+      </w:pPr>
+      <w:r>
+        <w:rPr>
+          <w:rFonts w:hint="default" w:ascii="Consolas" w:hAnsi="Consolas" w:eastAsia="Consolas"/>
+          <w:color w:val="000000"/>
+          <w:sz w:val="20"/>
+          <w:szCs w:val="24"/>
+        </w:rPr>
+        <w:tab/>
+      </w:r>
+      <w:r>
+        <w:rPr>
+          <w:rFonts w:hint="default" w:ascii="Consolas" w:hAnsi="Consolas" w:eastAsia="Consolas"/>
+          <w:b/>
+          <w:color w:val="7F0055"/>
+          <w:sz w:val="20"/>
+          <w:szCs w:val="24"/>
+        </w:rPr>
+        <w:t>protected</w:t>
+      </w:r>
+      <w:r>
+        <w:rPr>
+          <w:rFonts w:hint="default" w:ascii="Consolas" w:hAnsi="Consolas" w:eastAsia="Consolas"/>
+          <w:color w:val="000000"/>
+          <w:sz w:val="20"/>
+          <w:szCs w:val="24"/>
+        </w:rPr>
+        <w:t xml:space="preserve"> Object readResolve() {</w:t>
+      </w:r>
+    </w:p>
+    <w:p>
+      <w:pPr>
+        <w:spacing w:beforeLines="0" w:afterLines="0"/>
+        <w:jc w:val="left"/>
+        <w:rPr>
+          <w:rFonts w:hint="default" w:ascii="Consolas" w:hAnsi="Consolas" w:eastAsia="Consolas"/>
+          <w:sz w:val="20"/>
+          <w:szCs w:val="24"/>
+        </w:rPr>
+      </w:pPr>
+      <w:r>
+        <w:rPr>
+          <w:rFonts w:hint="default" w:ascii="Consolas" w:hAnsi="Consolas" w:eastAsia="Consolas"/>
+          <w:color w:val="000000"/>
+          <w:sz w:val="20"/>
+          <w:szCs w:val="24"/>
+        </w:rPr>
+        <w:tab/>
+      </w:r>
+      <w:r>
+        <w:rPr>
+          <w:rFonts w:hint="default" w:ascii="Consolas" w:hAnsi="Consolas" w:eastAsia="Consolas"/>
+          <w:color w:val="000000"/>
+          <w:sz w:val="20"/>
+          <w:szCs w:val="24"/>
+        </w:rPr>
+        <w:tab/>
+      </w:r>
+      <w:r>
+        <w:rPr>
+          <w:rFonts w:hint="default" w:ascii="Consolas" w:hAnsi="Consolas" w:eastAsia="Consolas"/>
+          <w:b/>
+          <w:color w:val="7F0055"/>
+          <w:sz w:val="20"/>
+          <w:szCs w:val="24"/>
+        </w:rPr>
+        <w:t>return</w:t>
+      </w:r>
+      <w:r>
+        <w:rPr>
+          <w:rFonts w:hint="default" w:ascii="Consolas" w:hAnsi="Consolas" w:eastAsia="Consolas"/>
+          <w:color w:val="000000"/>
+          <w:sz w:val="20"/>
+          <w:szCs w:val="24"/>
+        </w:rPr>
+        <w:t xml:space="preserve"> </w:t>
+      </w:r>
+      <w:r>
+        <w:rPr>
+          <w:rFonts w:hint="default" w:ascii="Consolas" w:hAnsi="Consolas" w:eastAsia="Consolas"/>
+          <w:i/>
+          <w:color w:val="0000C0"/>
+          <w:sz w:val="20"/>
+          <w:szCs w:val="24"/>
+        </w:rPr>
+        <w:t>test</w:t>
+      </w:r>
+      <w:r>
+        <w:rPr>
+          <w:rFonts w:hint="default" w:ascii="Consolas" w:hAnsi="Consolas" w:eastAsia="Consolas"/>
+          <w:color w:val="000000"/>
+          <w:sz w:val="20"/>
+          <w:szCs w:val="24"/>
+        </w:rPr>
+        <w:t>;</w:t>
+      </w:r>
+    </w:p>
+    <w:p>
+      <w:pPr>
+        <w:spacing w:line="240" w:lineRule="auto"/>
+        <w:rPr>
+          <w:rFonts w:hint="default"/>
+          <w:b w:val="0"/>
+          <w:bCs w:val="0"/>
+          <w:lang w:val="en-IN"/>
+        </w:rPr>
+      </w:pPr>
+      <w:r>
+        <w:rPr>
+          <w:rFonts w:hint="default" w:ascii="Consolas" w:hAnsi="Consolas" w:eastAsia="Consolas"/>
+          <w:color w:val="000000"/>
+          <w:sz w:val="20"/>
+          <w:szCs w:val="24"/>
+        </w:rPr>
+        <w:tab/>
+      </w:r>
+      <w:r>
+        <w:rPr>
+          <w:rFonts w:hint="default" w:ascii="Consolas" w:hAnsi="Consolas" w:eastAsia="Consolas"/>
+          <w:color w:val="000000"/>
+          <w:sz w:val="20"/>
+          <w:szCs w:val="24"/>
+        </w:rPr>
+        <w:t>}</w:t>
+      </w:r>
+    </w:p>
+    <w:p>
+      <w:pPr>
+        <w:pStyle w:val="12"/>
         <w:numPr>
           <w:ilvl w:val="0"/>
           <w:numId w:val="4"/>
         </w:numPr>
-      </w:pPr>
-      <w:r>
-        <w:fldChar w:fldCharType="begin"/>
-      </w:r>
-      <w:r>
-        <w:instrText xml:space="preserve"> HYPERLINK "https://www.journaldev.com/1377/java-singleton-design-pattern-best-practices-examples" \l "serialization-and-singleton" </w:instrText>
-      </w:r>
-      <w:r>
-        <w:fldChar w:fldCharType="separate"/>
-      </w:r>
+        <w:rPr>
+          <w:rFonts w:hint="default"/>
+          <w:lang w:val="en-US"/>
+        </w:rPr>
+      </w:pPr>
       <w:r>
         <w:rPr>
           <w:rStyle w:val="8"/>
-        </w:rPr>
-        <w:t>Serialization and Singleton</w:t>
-      </w:r>
-      <w:r>
-        <w:rPr>
-          <w:rStyle w:val="8"/>
-        </w:rPr>
-        <w:fldChar w:fldCharType="end"/>
-      </w:r>
-    </w:p>
-    <w:p/>
-    <w:p/>
-    <w:p>
-      <w:pPr>
-        <w:rPr>
-          <w:rStyle w:val="12"/>
+          <w:rFonts w:hint="default"/>
+          <w:lang w:val="en-US"/>
+        </w:rPr>
+        <w:t>Prevent from cloning</w:t>
+      </w:r>
+    </w:p>
+    <w:p>
+      <w:pPr>
+        <w:spacing w:line="240" w:lineRule="auto"/>
+        <w:rPr>
+          <w:rFonts w:hint="default"/>
+          <w:b/>
+          <w:bCs/>
+          <w:lang w:val="en-US"/>
+        </w:rPr>
+      </w:pPr>
+      <w:r>
+        <w:rPr>
+          <w:rFonts w:hint="default"/>
+          <w:b w:val="0"/>
+          <w:bCs w:val="0"/>
+          <w:lang w:val="en-US"/>
+        </w:rPr>
+        <w:tab/>
+        <w:t>So when we clone any object we can get exact copy of original object. If we are calling clone() on singleton object, then we might get newly created instance. To avoid it,</w:t>
+      </w:r>
+      <w:r>
+        <w:rPr>
+          <w:rFonts w:hint="default"/>
+          <w:b/>
+          <w:bCs/>
+          <w:lang w:val="en-US"/>
+        </w:rPr>
+        <w:t xml:space="preserve"> we need to override clone method and throw CloneNotSupportedException from that method.</w:t>
+      </w:r>
+    </w:p>
+    <w:p>
+      <w:pPr>
+        <w:pStyle w:val="12"/>
+        <w:numPr>
+          <w:numId w:val="0"/>
+        </w:numPr>
+        <w:rPr>
+          <w:rFonts w:hint="default"/>
+          <w:lang w:val="en-US"/>
+        </w:rPr>
+      </w:pPr>
+    </w:p>
+    <w:p>
+      <w:pPr>
+        <w:spacing w:line="240" w:lineRule="auto"/>
+      </w:pPr>
+    </w:p>
+    <w:p>
+      <w:pPr>
+        <w:spacing w:line="240" w:lineRule="auto"/>
+        <w:rPr>
+          <w:rFonts w:hint="default"/>
+          <w:lang w:val="en-US"/>
+        </w:rPr>
+      </w:pPr>
+      <w:r>
+        <w:rPr>
+          <w:rFonts w:hint="default"/>
+          <w:lang w:val="en-US"/>
+        </w:rPr>
+        <w:t>Preventing singleton violations from</w:t>
+      </w:r>
+    </w:p>
+    <w:p>
+      <w:pPr>
+        <w:spacing w:line="240" w:lineRule="auto"/>
+        <w:rPr>
+          <w:rFonts w:hint="default"/>
+          <w:lang w:val="en-US"/>
+        </w:rPr>
+      </w:pPr>
+      <w:r>
+        <w:rPr>
+          <w:rFonts w:hint="default"/>
+          <w:lang w:val="en-US"/>
+        </w:rPr>
+        <w:t>Clonning,</w:t>
+      </w:r>
+    </w:p>
+    <w:p>
+      <w:pPr>
+        <w:spacing w:line="240" w:lineRule="auto"/>
+        <w:rPr>
+          <w:rFonts w:hint="default"/>
+          <w:lang w:val="en-US"/>
+        </w:rPr>
+      </w:pPr>
+      <w:r>
+        <w:rPr>
+          <w:rFonts w:hint="default"/>
+          <w:lang w:val="en-US"/>
+        </w:rPr>
+        <w:t>Reflectipn API</w:t>
+      </w:r>
+    </w:p>
+    <w:p>
+      <w:pPr>
+        <w:rPr>
+          <w:rStyle w:val="13"/>
           <w:rFonts w:asciiTheme="majorHAnsi" w:hAnsiTheme="majorHAnsi" w:eastAsiaTheme="majorEastAsia" w:cstheme="majorBidi"/>
           <w:b/>
           <w:bCs/>
@@ -3497,7 +3991,7 @@
       </w:pPr>
       <w:r>
         <w:rPr>
-          <w:rStyle w:val="12"/>
+          <w:rStyle w:val="13"/>
         </w:rPr>
         <w:br w:type="page"/>
       </w:r>
@@ -3506,12 +4000,12 @@
       <w:pPr>
         <w:pStyle w:val="2"/>
         <w:rPr>
-          <w:rStyle w:val="12"/>
-        </w:rPr>
-      </w:pPr>
-      <w:r>
-        <w:rPr>
-          <w:rStyle w:val="12"/>
+          <w:rStyle w:val="13"/>
+        </w:rPr>
+      </w:pPr>
+      <w:r>
+        <w:rPr>
+          <w:rStyle w:val="13"/>
         </w:rPr>
         <w:t>FACTORY DESIGN PATERN</w:t>
       </w:r>
@@ -9309,7 +9803,6 @@
           <w:szCs w:val="21"/>
         </w:rPr>
       </w:pPr>
-      <w:bookmarkStart w:id="0" w:name="_GoBack"/>
       <w:r>
         <w:rPr>
           <w:b/>
@@ -9320,7 +9813,6 @@
         <w:t>Builder Design Pattern</w:t>
       </w:r>
     </w:p>
-    <w:bookmarkEnd w:id="0"/>
     <w:p>
       <w:r>
         <w:t>Factory design pattern has some drawback given below</w:t>
@@ -9328,7 +9820,7 @@
     </w:p>
     <w:p>
       <w:pPr>
-        <w:pStyle w:val="11"/>
+        <w:pStyle w:val="12"/>
         <w:numPr>
           <w:ilvl w:val="0"/>
           <w:numId w:val="6"/>
@@ -9340,7 +9832,7 @@
     </w:p>
     <w:p>
       <w:pPr>
-        <w:pStyle w:val="11"/>
+        <w:pStyle w:val="12"/>
         <w:numPr>
           <w:ilvl w:val="0"/>
           <w:numId w:val="6"/>
@@ -9352,7 +9844,7 @@
     </w:p>
     <w:p>
       <w:pPr>
-        <w:pStyle w:val="11"/>
+        <w:pStyle w:val="12"/>
         <w:numPr>
           <w:ilvl w:val="0"/>
           <w:numId w:val="6"/>
@@ -10059,7 +10551,7 @@
   <w:docDefaults>
     <w:rPrDefault>
       <w:rPr>
-        <w:rFonts w:asciiTheme="minorHAnsi" w:hAnsiTheme="minorHAnsi" w:eastAsiaTheme="minorHAnsi" w:cstheme="minorBidi"/>
+        <w:rFonts w:ascii="Times New Roman" w:hAnsi="Times New Roman" w:eastAsia="SimSun" w:cs="Times New Roman"/>
       </w:rPr>
     </w:rPrDefault>
     <w:pPrDefault/>
@@ -10332,7 +10824,7 @@
     <w:name w:val="heading 1"/>
     <w:basedOn w:val="1"/>
     <w:next w:val="1"/>
-    <w:link w:val="13"/>
+    <w:link w:val="14"/>
     <w:qFormat/>
     <w:uiPriority w:val="9"/>
     <w:pPr>
@@ -10354,7 +10846,7 @@
     <w:name w:val="heading 2"/>
     <w:basedOn w:val="1"/>
     <w:next w:val="1"/>
-    <w:link w:val="14"/>
+    <w:link w:val="15"/>
     <w:unhideWhenUsed/>
     <w:qFormat/>
     <w:uiPriority w:val="9"/>
@@ -10401,7 +10893,7 @@
   <w:style w:type="paragraph" w:styleId="6">
     <w:name w:val="Balloon Text"/>
     <w:basedOn w:val="1"/>
-    <w:link w:val="16"/>
+    <w:link w:val="17"/>
     <w:semiHidden/>
     <w:unhideWhenUsed/>
     <w:qFormat/>
@@ -10453,11 +10945,21 @@
       <w:lang w:eastAsia="en-IN"/>
     </w:rPr>
   </w:style>
-  <w:style w:type="paragraph" w:styleId="10">
+  <w:style w:type="character" w:styleId="10">
+    <w:name w:val="Strong"/>
+    <w:basedOn w:val="4"/>
+    <w:qFormat/>
+    <w:uiPriority w:val="22"/>
+    <w:rPr>
+      <w:b/>
+      <w:bCs/>
+    </w:rPr>
+  </w:style>
+  <w:style w:type="paragraph" w:styleId="11">
     <w:name w:val="Subtitle"/>
     <w:basedOn w:val="1"/>
     <w:next w:val="1"/>
-    <w:link w:val="15"/>
+    <w:link w:val="16"/>
     <w:qFormat/>
     <w:uiPriority w:val="11"/>
     <w:rPr>
@@ -10475,7 +10977,7 @@
       </w14:textFill>
     </w:rPr>
   </w:style>
-  <w:style w:type="paragraph" w:styleId="11">
+  <w:style w:type="paragraph" w:styleId="12">
     <w:name w:val="List Paragraph"/>
     <w:basedOn w:val="1"/>
     <w:qFormat/>
@@ -10485,7 +10987,7 @@
       <w:contextualSpacing/>
     </w:pPr>
   </w:style>
-  <w:style w:type="character" w:customStyle="1" w:styleId="12">
+  <w:style w:type="character" w:customStyle="1" w:styleId="13">
     <w:name w:val="Subtle Emphasis"/>
     <w:basedOn w:val="4"/>
     <w:qFormat/>
@@ -10504,7 +11006,7 @@
       </w14:textFill>
     </w:rPr>
   </w:style>
-  <w:style w:type="character" w:customStyle="1" w:styleId="13">
+  <w:style w:type="character" w:customStyle="1" w:styleId="14">
     <w:name w:val="Heading 1 Char"/>
     <w:basedOn w:val="4"/>
     <w:link w:val="2"/>
@@ -10519,10 +11021,11 @@
       <w:szCs w:val="25"/>
     </w:rPr>
   </w:style>
-  <w:style w:type="character" w:customStyle="1" w:styleId="14">
+  <w:style w:type="character" w:customStyle="1" w:styleId="15">
     <w:name w:val="Heading 2 Char"/>
     <w:basedOn w:val="4"/>
     <w:link w:val="3"/>
+    <w:qFormat/>
     <w:uiPriority w:val="9"/>
     <w:rPr>
       <w:rFonts w:asciiTheme="majorHAnsi" w:hAnsiTheme="majorHAnsi" w:eastAsiaTheme="majorEastAsia" w:cstheme="majorBidi"/>
@@ -10538,10 +11041,10 @@
       </w14:textFill>
     </w:rPr>
   </w:style>
-  <w:style w:type="character" w:customStyle="1" w:styleId="15">
+  <w:style w:type="character" w:customStyle="1" w:styleId="16">
     <w:name w:val="Subtitle Char"/>
     <w:basedOn w:val="4"/>
-    <w:link w:val="10"/>
+    <w:link w:val="11"/>
     <w:qFormat/>
     <w:uiPriority w:val="11"/>
     <w:rPr>
@@ -10559,7 +11062,7 @@
       </w14:textFill>
     </w:rPr>
   </w:style>
-  <w:style w:type="character" w:customStyle="1" w:styleId="16">
+  <w:style w:type="character" w:customStyle="1" w:styleId="17">
     <w:name w:val="Balloon Text Char"/>
     <w:basedOn w:val="4"/>
     <w:link w:val="6"/>

</xml_diff>